<commit_message>
new report file and edit code
</commit_message>
<xml_diff>
--- a/BaoCao/BaoCaoPhase1_Nhom2_QLKS.docx
+++ b/BaoCao/BaoCaoPhase1_Nhom2_QLKS.docx
@@ -4464,8 +4464,6 @@
         </w:rPr>
         <w:fldChar w:fldCharType="end"/>
       </w:r>
-      <w:bookmarkStart w:id="4" w:name="_GoBack"/>
-      <w:bookmarkEnd w:id="4"/>
     </w:p>
     <w:p>
       <w:pPr>
@@ -4565,12 +4563,12 @@
       <w:pPr>
         <w:pStyle w:val="SECTION"/>
       </w:pPr>
-      <w:bookmarkStart w:id="5" w:name="_Toc90244882"/>
+      <w:bookmarkStart w:id="4" w:name="_Toc90244882"/>
       <w:r>
         <w:lastRenderedPageBreak/>
         <w:t>GIỚI THIỆU</w:t>
       </w:r>
-      <w:bookmarkEnd w:id="5"/>
+      <w:bookmarkEnd w:id="4"/>
     </w:p>
     <w:p>
       <w:pPr>
@@ -5750,8 +5748,8 @@
       </w:r>
     </w:p>
     <w:p>
-      <w:bookmarkStart w:id="6" w:name="_Toc140297269"/>
-      <w:bookmarkStart w:id="7" w:name="_Toc142813558"/>
+      <w:bookmarkStart w:id="5" w:name="_Toc140297269"/>
+      <w:bookmarkStart w:id="6" w:name="_Toc142813558"/>
     </w:p>
     <w:p/>
     <w:p/>
@@ -5763,24 +5761,24 @@
       <w:pPr>
         <w:pStyle w:val="Heading1"/>
       </w:pPr>
-      <w:bookmarkStart w:id="8" w:name="_Toc90244883"/>
+      <w:bookmarkStart w:id="7" w:name="_Toc90244883"/>
+      <w:bookmarkEnd w:id="5"/>
       <w:bookmarkEnd w:id="6"/>
-      <w:bookmarkEnd w:id="7"/>
       <w:r>
         <w:lastRenderedPageBreak/>
         <w:t>MÔ HÌNH HỆ THỐNG</w:t>
       </w:r>
+      <w:bookmarkEnd w:id="7"/>
+    </w:p>
+    <w:p>
+      <w:pPr>
+        <w:pStyle w:val="Heading2"/>
+      </w:pPr>
+      <w:bookmarkStart w:id="8" w:name="_Toc90244884"/>
+      <w:r>
+        <w:t>Lược đồ use case</w:t>
+      </w:r>
       <w:bookmarkEnd w:id="8"/>
-    </w:p>
-    <w:p>
-      <w:pPr>
-        <w:pStyle w:val="Heading2"/>
-      </w:pPr>
-      <w:bookmarkStart w:id="9" w:name="_Toc90244884"/>
-      <w:r>
-        <w:t>Lược đồ use case</w:t>
-      </w:r>
-      <w:bookmarkEnd w:id="9"/>
       <w:r>
         <w:t xml:space="preserve"> </w:t>
       </w:r>
@@ -5853,79 +5851,59 @@
           <w:lang w:val="en-US"/>
         </w:rPr>
       </w:pPr>
-      <w:bookmarkStart w:id="10" w:name="_Toc90834157"/>
+      <w:bookmarkStart w:id="9" w:name="_Toc90834157"/>
       <w:r>
         <w:t xml:space="preserve">Hình </w:t>
       </w:r>
-      <w:r>
-        <w:fldChar w:fldCharType="begin"/>
-      </w:r>
-      <w:r>
-        <w:instrText xml:space="preserve"> STYLEREF 1 \s </w:instrText>
-      </w:r>
-      <w:r>
-        <w:fldChar w:fldCharType="separate"/>
-      </w:r>
-      <w:r>
-        <w:rPr>
-          <w:noProof/>
-        </w:rPr>
-        <w:t>1</w:t>
-      </w:r>
-      <w:r>
-        <w:fldChar w:fldCharType="end"/>
-      </w:r>
+      <w:fldSimple w:instr=" STYLEREF 1 \s ">
+        <w:r>
+          <w:rPr>
+            <w:noProof/>
+          </w:rPr>
+          <w:t>1</w:t>
+        </w:r>
+      </w:fldSimple>
       <w:r>
         <w:t>.</w:t>
       </w:r>
-      <w:r>
-        <w:fldChar w:fldCharType="begin"/>
-      </w:r>
-      <w:r>
-        <w:instrText xml:space="preserve"> SEQ Hình \* ARABIC \s 1 </w:instrText>
-      </w:r>
-      <w:r>
-        <w:fldChar w:fldCharType="separate"/>
-      </w:r>
-      <w:r>
-        <w:rPr>
-          <w:noProof/>
-        </w:rPr>
-        <w:t>1</w:t>
-      </w:r>
-      <w:r>
-        <w:fldChar w:fldCharType="end"/>
-      </w:r>
+      <w:fldSimple w:instr=" SEQ Hình \* ARABIC \s 1 ">
+        <w:r>
+          <w:rPr>
+            <w:noProof/>
+          </w:rPr>
+          <w:t>1</w:t>
+        </w:r>
+      </w:fldSimple>
       <w:r>
         <w:rPr>
           <w:lang w:val="en-US"/>
         </w:rPr>
         <w:t xml:space="preserve"> Lược đồ use case</w:t>
       </w:r>
+      <w:bookmarkEnd w:id="9"/>
+    </w:p>
+    <w:p>
+      <w:pPr>
+        <w:pStyle w:val="Heading2"/>
+      </w:pPr>
+      <w:bookmarkStart w:id="10" w:name="_Toc90244885"/>
+      <w:r>
+        <w:t>Các đặc tả use case</w:t>
+      </w:r>
       <w:bookmarkEnd w:id="10"/>
     </w:p>
     <w:p>
       <w:pPr>
-        <w:pStyle w:val="Heading2"/>
-      </w:pPr>
-      <w:bookmarkStart w:id="11" w:name="_Toc90244885"/>
-      <w:r>
-        <w:t>Các đặc tả use case</w:t>
+        <w:pStyle w:val="Heading3"/>
+      </w:pPr>
+      <w:bookmarkStart w:id="11" w:name="_Toc90244886"/>
+      <w:r>
+        <w:t>Đặc tả u</w:t>
+      </w:r>
+      <w:r>
+        <w:t>se case đặt phòng</w:t>
       </w:r>
       <w:bookmarkEnd w:id="11"/>
-    </w:p>
-    <w:p>
-      <w:pPr>
-        <w:pStyle w:val="Heading3"/>
-      </w:pPr>
-      <w:bookmarkStart w:id="12" w:name="_Toc90244886"/>
-      <w:r>
-        <w:t>Đặc tả u</w:t>
-      </w:r>
-      <w:r>
-        <w:t>se case đặt phòng</w:t>
-      </w:r>
-      <w:bookmarkEnd w:id="12"/>
     </w:p>
     <w:p>
       <w:pPr>
@@ -6920,7 +6898,7 @@
           <w:lang w:val="en-US"/>
         </w:rPr>
       </w:pPr>
-      <w:bookmarkStart w:id="13" w:name="_Toc90834169"/>
+      <w:bookmarkStart w:id="12" w:name="_Toc90834169"/>
       <w:r>
         <w:t xml:space="preserve">Bảng </w:t>
       </w:r>
@@ -6993,7 +6971,7 @@
         </w:rPr>
         <w:t xml:space="preserve"> Đặc tả use case đặt phòng</w:t>
       </w:r>
-      <w:bookmarkEnd w:id="13"/>
+      <w:bookmarkEnd w:id="12"/>
     </w:p>
     <w:p>
       <w:pPr>
@@ -7011,12 +6989,12 @@
       <w:pPr>
         <w:pStyle w:val="Heading3"/>
       </w:pPr>
-      <w:bookmarkStart w:id="14" w:name="_Toc90244887"/>
+      <w:bookmarkStart w:id="13" w:name="_Toc90244887"/>
       <w:r>
         <w:lastRenderedPageBreak/>
         <w:t>Đặc tả use case lập phiếu thuê phòng</w:t>
       </w:r>
-      <w:bookmarkEnd w:id="14"/>
+      <w:bookmarkEnd w:id="13"/>
     </w:p>
     <w:tbl>
       <w:tblPr>
@@ -7770,28 +7748,7 @@
                 <w:szCs w:val="26"/>
                 <w:lang w:val="en-US"/>
               </w:rPr>
-              <w:t xml:space="preserve">    1.2.4. </w:t>
-            </w:r>
-            <w:r>
-              <w:rPr>
-                <w:szCs w:val="26"/>
-                <w:lang w:val="en-US"/>
-              </w:rPr>
-              <w:t>Hệ thống yêu c</w:t>
-            </w:r>
-            <w:r>
-              <w:rPr>
-                <w:szCs w:val="26"/>
-                <w:lang w:val="en-US"/>
-              </w:rPr>
-              <w:t>ầ</w:t>
-            </w:r>
-            <w:r>
-              <w:rPr>
-                <w:szCs w:val="26"/>
-                <w:lang w:val="en-US"/>
-              </w:rPr>
-              <w:t>u nhập các thông tin còn thiếu vào phiếu thuê</w:t>
+              <w:t xml:space="preserve">    1.2.4. Hệ thống yêu cầu nhập các thông tin còn thiếu vào phiếu thuê</w:t>
             </w:r>
           </w:p>
           <w:p>
@@ -7808,42 +7765,7 @@
                 <w:szCs w:val="26"/>
                 <w:lang w:val="en-US"/>
               </w:rPr>
-              <w:t xml:space="preserve">    </w:t>
-            </w:r>
-            <w:r>
-              <w:rPr>
-                <w:szCs w:val="26"/>
-                <w:lang w:val="en-US"/>
-              </w:rPr>
-              <w:t>1.</w:t>
-            </w:r>
-            <w:r>
-              <w:rPr>
-                <w:szCs w:val="26"/>
-                <w:lang w:val="en-US"/>
-              </w:rPr>
-              <w:t>2</w:t>
-            </w:r>
-            <w:r>
-              <w:rPr>
-                <w:szCs w:val="26"/>
-                <w:lang w:val="en-US"/>
-              </w:rPr>
-              <w:t>.</w:t>
-            </w:r>
-            <w:r>
-              <w:rPr>
-                <w:szCs w:val="26"/>
-                <w:lang w:val="en-US"/>
-              </w:rPr>
-              <w:t>5</w:t>
-            </w:r>
-            <w:r>
-              <w:rPr>
-                <w:szCs w:val="26"/>
-                <w:lang w:val="en-US"/>
-              </w:rPr>
-              <w:t xml:space="preserve">. Nhân viên nhập thông tin </w:t>
+              <w:t xml:space="preserve">    1.2.5. Nhân viên nhập thông tin </w:t>
             </w:r>
           </w:p>
           <w:p>
@@ -7860,35 +7782,7 @@
                 <w:szCs w:val="26"/>
                 <w:lang w:val="en-US"/>
               </w:rPr>
-              <w:t xml:space="preserve">    1.</w:t>
-            </w:r>
-            <w:r>
-              <w:rPr>
-                <w:szCs w:val="26"/>
-                <w:lang w:val="en-US"/>
-              </w:rPr>
-              <w:t>2</w:t>
-            </w:r>
-            <w:r>
-              <w:rPr>
-                <w:szCs w:val="26"/>
-                <w:lang w:val="en-US"/>
-              </w:rPr>
-              <w:t>.</w:t>
-            </w:r>
-            <w:r>
-              <w:rPr>
-                <w:szCs w:val="26"/>
-                <w:lang w:val="en-US"/>
-              </w:rPr>
-              <w:t>6</w:t>
-            </w:r>
-            <w:r>
-              <w:rPr>
-                <w:szCs w:val="26"/>
-                <w:lang w:val="en-US"/>
-              </w:rPr>
-              <w:t>. Hệ thống lưu phiếu thuê phòng</w:t>
+              <w:t xml:space="preserve">    1.2.6. Hệ thống lưu phiếu thuê phòng</w:t>
             </w:r>
           </w:p>
           <w:p>
@@ -7905,35 +7799,7 @@
                 <w:szCs w:val="26"/>
                 <w:lang w:val="en-US"/>
               </w:rPr>
-              <w:t xml:space="preserve">    1.</w:t>
-            </w:r>
-            <w:r>
-              <w:rPr>
-                <w:szCs w:val="26"/>
-                <w:lang w:val="en-US"/>
-              </w:rPr>
-              <w:t>2</w:t>
-            </w:r>
-            <w:r>
-              <w:rPr>
-                <w:szCs w:val="26"/>
-                <w:lang w:val="en-US"/>
-              </w:rPr>
-              <w:t>.</w:t>
-            </w:r>
-            <w:r>
-              <w:rPr>
-                <w:szCs w:val="26"/>
-                <w:lang w:val="en-US"/>
-              </w:rPr>
-              <w:t>7</w:t>
-            </w:r>
-            <w:r>
-              <w:rPr>
-                <w:szCs w:val="26"/>
-                <w:lang w:val="en-US"/>
-              </w:rPr>
-              <w:t>. Hiển thị phiếu thuê phòng ra giao diện</w:t>
+              <w:t xml:space="preserve">    1.2.7. Hiển thị phiếu thuê phòng ra giao diện</w:t>
             </w:r>
           </w:p>
         </w:tc>
@@ -8080,7 +7946,7 @@
           <w:lang w:val="en-US"/>
         </w:rPr>
       </w:pPr>
-      <w:bookmarkStart w:id="15" w:name="_Toc90834170"/>
+      <w:bookmarkStart w:id="14" w:name="_Toc90834170"/>
       <w:r>
         <w:t xml:space="preserve">Bảng </w:t>
       </w:r>
@@ -8156,7 +8022,7 @@
       <w:r>
         <w:t>use case lập phiếu thuê phòng</w:t>
       </w:r>
-      <w:bookmarkEnd w:id="15"/>
+      <w:bookmarkEnd w:id="14"/>
     </w:p>
     <w:p/>
     <w:p/>
@@ -8165,12 +8031,12 @@
       <w:pPr>
         <w:pStyle w:val="Heading3"/>
       </w:pPr>
-      <w:bookmarkStart w:id="16" w:name="_Toc90244888"/>
+      <w:bookmarkStart w:id="15" w:name="_Toc90244888"/>
       <w:r>
         <w:lastRenderedPageBreak/>
         <w:t>Đặc tả use case thanh toán</w:t>
       </w:r>
-      <w:bookmarkEnd w:id="16"/>
+      <w:bookmarkEnd w:id="15"/>
     </w:p>
     <w:tbl>
       <w:tblPr>
@@ -8786,21 +8652,7 @@
                 <w:szCs w:val="26"/>
                 <w:lang w:val="en-US"/>
               </w:rPr>
-              <w:t>4</w:t>
-            </w:r>
-            <w:r>
-              <w:rPr>
-                <w:szCs w:val="26"/>
-                <w:lang w:val="en-US"/>
-              </w:rPr>
-              <w:t>. Nhân</w:t>
-            </w:r>
-            <w:r>
-              <w:rPr>
-                <w:szCs w:val="26"/>
-                <w:lang w:val="en-US"/>
-              </w:rPr>
-              <w:t xml:space="preserve"> viên chọn tiến hành thanh toán</w:t>
+              <w:t>4. Nhân viên chọn tiến hành thanh toán</w:t>
             </w:r>
           </w:p>
           <w:p>
@@ -8832,7 +8684,14 @@
                 <w:szCs w:val="26"/>
                 <w:lang w:val="en-US"/>
               </w:rPr>
-              <w:t>4. Nhân viên tiến hành chọn phương thức thanh toán</w:t>
+              <w:t>6</w:t>
+            </w:r>
+            <w:r>
+              <w:rPr>
+                <w:szCs w:val="26"/>
+                <w:lang w:val="en-US"/>
+              </w:rPr>
+              <w:t>. Nhân viên tiến hành chọn phương thức thanh toán</w:t>
             </w:r>
           </w:p>
           <w:p>
@@ -8848,7 +8707,21 @@
                 <w:szCs w:val="26"/>
                 <w:lang w:val="en-US"/>
               </w:rPr>
-              <w:t xml:space="preserve">  4.1. Thanh toán trực tiếp</w:t>
+              <w:t xml:space="preserve">  </w:t>
+            </w:r>
+            <w:r>
+              <w:rPr>
+                <w:szCs w:val="26"/>
+                <w:lang w:val="en-US"/>
+              </w:rPr>
+              <w:t>6</w:t>
+            </w:r>
+            <w:r>
+              <w:rPr>
+                <w:szCs w:val="26"/>
+                <w:lang w:val="en-US"/>
+              </w:rPr>
+              <w:t>.1. Thanh toán trực tiếp</w:t>
             </w:r>
           </w:p>
           <w:p>
@@ -8864,14 +8737,21 @@
                 <w:szCs w:val="26"/>
                 <w:lang w:val="en-US"/>
               </w:rPr>
-              <w:t xml:space="preserve">      4.1.1. Hệ thống yêu cầu </w:t>
-            </w:r>
-            <w:r>
-              <w:rPr>
-                <w:szCs w:val="26"/>
-                <w:lang w:val="en-US"/>
-              </w:rPr>
-              <w:t>nhập số tiền khác đã trả</w:t>
+              <w:t xml:space="preserve">      </w:t>
+            </w:r>
+            <w:r>
+              <w:rPr>
+                <w:szCs w:val="26"/>
+                <w:lang w:val="en-US"/>
+              </w:rPr>
+              <w:t>6</w:t>
+            </w:r>
+            <w:r>
+              <w:rPr>
+                <w:szCs w:val="26"/>
+                <w:lang w:val="en-US"/>
+              </w:rPr>
+              <w:t>.1.1. Hệ thống yêu cầu nhập số tiền khác đã trả</w:t>
             </w:r>
           </w:p>
           <w:p>
@@ -8887,7 +8767,21 @@
                 <w:szCs w:val="26"/>
                 <w:lang w:val="en-US"/>
               </w:rPr>
-              <w:t xml:space="preserve">      4.1.</w:t>
+              <w:t xml:space="preserve">      </w:t>
+            </w:r>
+            <w:r>
+              <w:rPr>
+                <w:szCs w:val="26"/>
+                <w:lang w:val="en-US"/>
+              </w:rPr>
+              <w:t>6</w:t>
+            </w:r>
+            <w:r>
+              <w:rPr>
+                <w:szCs w:val="26"/>
+                <w:lang w:val="en-US"/>
+              </w:rPr>
+              <w:t>.1.</w:t>
             </w:r>
             <w:r>
               <w:rPr>
@@ -8924,7 +8818,21 @@
                 <w:szCs w:val="26"/>
                 <w:lang w:val="en-US"/>
               </w:rPr>
-              <w:t xml:space="preserve">      4.1.</w:t>
+              <w:t xml:space="preserve">      </w:t>
+            </w:r>
+            <w:r>
+              <w:rPr>
+                <w:szCs w:val="26"/>
+                <w:lang w:val="en-US"/>
+              </w:rPr>
+              <w:t>6</w:t>
+            </w:r>
+            <w:r>
+              <w:rPr>
+                <w:szCs w:val="26"/>
+                <w:lang w:val="en-US"/>
+              </w:rPr>
+              <w:t>.1.</w:t>
             </w:r>
             <w:r>
               <w:rPr>
@@ -8954,7 +8862,21 @@
                 <w:szCs w:val="26"/>
                 <w:lang w:val="en-US"/>
               </w:rPr>
-              <w:t xml:space="preserve">      4.1.</w:t>
+              <w:t xml:space="preserve">      </w:t>
+            </w:r>
+            <w:r>
+              <w:rPr>
+                <w:szCs w:val="26"/>
+                <w:lang w:val="en-US"/>
+              </w:rPr>
+              <w:t>6</w:t>
+            </w:r>
+            <w:r>
+              <w:rPr>
+                <w:szCs w:val="26"/>
+                <w:lang w:val="en-US"/>
+              </w:rPr>
+              <w:t>.1.</w:t>
             </w:r>
             <w:r>
               <w:rPr>
@@ -8984,7 +8906,21 @@
                 <w:szCs w:val="26"/>
                 <w:lang w:val="en-US"/>
               </w:rPr>
-              <w:t xml:space="preserve">  4.2. Thanh toán qua thẻ ngân hàng</w:t>
+              <w:t xml:space="preserve">  </w:t>
+            </w:r>
+            <w:r>
+              <w:rPr>
+                <w:szCs w:val="26"/>
+                <w:lang w:val="en-US"/>
+              </w:rPr>
+              <w:t>6</w:t>
+            </w:r>
+            <w:r>
+              <w:rPr>
+                <w:szCs w:val="26"/>
+                <w:lang w:val="en-US"/>
+              </w:rPr>
+              <w:t>.2. Thanh toán qua thẻ ngân hàng</w:t>
             </w:r>
           </w:p>
           <w:p>
@@ -9000,7 +8936,21 @@
                 <w:szCs w:val="26"/>
                 <w:lang w:val="en-US"/>
               </w:rPr>
-              <w:t xml:space="preserve">      4.2.1. Hệ thống kiểm tra thẻ và xử lý giao dịch</w:t>
+              <w:t xml:space="preserve">      </w:t>
+            </w:r>
+            <w:r>
+              <w:rPr>
+                <w:szCs w:val="26"/>
+                <w:lang w:val="en-US"/>
+              </w:rPr>
+              <w:t>6</w:t>
+            </w:r>
+            <w:r>
+              <w:rPr>
+                <w:szCs w:val="26"/>
+                <w:lang w:val="en-US"/>
+              </w:rPr>
+              <w:t>.2.1. Hệ thống kiểm tra thẻ và xử lý giao dịch</w:t>
             </w:r>
           </w:p>
           <w:p>
@@ -9016,7 +8966,21 @@
                 <w:szCs w:val="26"/>
                 <w:lang w:val="en-US"/>
               </w:rPr>
-              <w:t xml:space="preserve">      4.2.2. Hệ thống hiển thị hóa đơn thanh toán</w:t>
+              <w:t xml:space="preserve">      </w:t>
+            </w:r>
+            <w:r>
+              <w:rPr>
+                <w:szCs w:val="26"/>
+                <w:lang w:val="en-US"/>
+              </w:rPr>
+              <w:t>6</w:t>
+            </w:r>
+            <w:r>
+              <w:rPr>
+                <w:szCs w:val="26"/>
+                <w:lang w:val="en-US"/>
+              </w:rPr>
+              <w:t>.2.2. Hệ thống hiển thị hóa đơn thanh toán</w:t>
             </w:r>
           </w:p>
         </w:tc>
@@ -9083,7 +9047,14 @@
                 <w:szCs w:val="26"/>
                 <w:lang w:val="en-US"/>
               </w:rPr>
-              <w:t>4.2.1</w:t>
+              <w:t>6</w:t>
+            </w:r>
+            <w:r>
+              <w:rPr>
+                <w:szCs w:val="26"/>
+                <w:lang w:val="en-US"/>
+              </w:rPr>
+              <w:t>.2.1</w:t>
             </w:r>
             <w:r>
               <w:rPr>
@@ -9097,7 +9068,23 @@
                 <w:szCs w:val="26"/>
                 <w:lang w:val="en-US"/>
               </w:rPr>
-              <w:t>và xử lý giao dịch không thành công thì yêu cầu chọn lại thẻ để thực hiện lại giao dịch. Ngược lại chuyển sang bước 4.2.2</w:t>
+              <w:t xml:space="preserve">và xử lý giao dịch không thành công thì yêu cầu chọn lại thẻ để thực hiện lại giao dịch. Ngược lại chuyển sang bước </w:t>
+            </w:r>
+            <w:r>
+              <w:rPr>
+                <w:szCs w:val="26"/>
+                <w:lang w:val="en-US"/>
+              </w:rPr>
+              <w:t>6</w:t>
+            </w:r>
+            <w:bookmarkStart w:id="16" w:name="_GoBack"/>
+            <w:bookmarkEnd w:id="16"/>
+            <w:r>
+              <w:rPr>
+                <w:szCs w:val="26"/>
+                <w:lang w:val="en-US"/>
+              </w:rPr>
+              <w:t>.2.2</w:t>
             </w:r>
           </w:p>
         </w:tc>
@@ -9738,14 +9725,7 @@
                 <w:szCs w:val="26"/>
                 <w:lang w:val="en-US"/>
               </w:rPr>
-              <w:t>2. Hệ thống yêu cầu</w:t>
-            </w:r>
-            <w:r>
-              <w:rPr>
-                <w:szCs w:val="26"/>
-                <w:lang w:val="en-US"/>
-              </w:rPr>
-              <w:t xml:space="preserve"> nhập tháng cần thống kê</w:t>
+              <w:t>2. Hệ thống yêu cầu nhập tháng cần thống kê</w:t>
             </w:r>
           </w:p>
           <w:p>
@@ -9878,7 +9858,21 @@
                 <w:szCs w:val="26"/>
                 <w:lang w:val="en-US"/>
               </w:rPr>
-              <w:t xml:space="preserve">  5.1</w:t>
+              <w:t xml:space="preserve">  </w:t>
+            </w:r>
+            <w:r>
+              <w:rPr>
+                <w:szCs w:val="26"/>
+                <w:lang w:val="en-US"/>
+              </w:rPr>
+              <w:t>6</w:t>
+            </w:r>
+            <w:r>
+              <w:rPr>
+                <w:szCs w:val="26"/>
+                <w:lang w:val="en-US"/>
+              </w:rPr>
+              <w:t>.1</w:t>
             </w:r>
             <w:r>
               <w:rPr>
@@ -9909,7 +9903,21 @@
                 <w:szCs w:val="26"/>
                 <w:lang w:val="en-US"/>
               </w:rPr>
-              <w:t xml:space="preserve">       5.1.1</w:t>
+              <w:t xml:space="preserve">       </w:t>
+            </w:r>
+            <w:r>
+              <w:rPr>
+                <w:szCs w:val="26"/>
+                <w:lang w:val="en-US"/>
+              </w:rPr>
+              <w:t>6</w:t>
+            </w:r>
+            <w:r>
+              <w:rPr>
+                <w:szCs w:val="26"/>
+                <w:lang w:val="en-US"/>
+              </w:rPr>
+              <w:t>.1.1</w:t>
             </w:r>
             <w:r>
               <w:rPr>
@@ -9940,7 +9948,21 @@
                 <w:szCs w:val="26"/>
                 <w:lang w:val="en-US"/>
               </w:rPr>
-              <w:t xml:space="preserve">       5.1.2</w:t>
+              <w:t xml:space="preserve">       </w:t>
+            </w:r>
+            <w:r>
+              <w:rPr>
+                <w:szCs w:val="26"/>
+                <w:lang w:val="en-US"/>
+              </w:rPr>
+              <w:t>6</w:t>
+            </w:r>
+            <w:r>
+              <w:rPr>
+                <w:szCs w:val="26"/>
+                <w:lang w:val="en-US"/>
+              </w:rPr>
+              <w:t>.1.2</w:t>
             </w:r>
             <w:r>
               <w:rPr>
@@ -9971,7 +9993,21 @@
                 <w:szCs w:val="26"/>
                 <w:lang w:val="en-US"/>
               </w:rPr>
-              <w:t xml:space="preserve">  5.2</w:t>
+              <w:t xml:space="preserve">  </w:t>
+            </w:r>
+            <w:r>
+              <w:rPr>
+                <w:szCs w:val="26"/>
+                <w:lang w:val="en-US"/>
+              </w:rPr>
+              <w:t>6</w:t>
+            </w:r>
+            <w:r>
+              <w:rPr>
+                <w:szCs w:val="26"/>
+                <w:lang w:val="en-US"/>
+              </w:rPr>
+              <w:t>.2</w:t>
             </w:r>
             <w:r>
               <w:rPr>
@@ -10009,21 +10045,14 @@
                 <w:szCs w:val="26"/>
                 <w:lang w:val="en-US"/>
               </w:rPr>
-              <w:t>5.</w:t>
-            </w:r>
-            <w:r>
-              <w:rPr>
-                <w:szCs w:val="26"/>
-                <w:lang w:val="en-US"/>
-              </w:rPr>
-              <w:t>2</w:t>
-            </w:r>
-            <w:r>
-              <w:rPr>
-                <w:szCs w:val="26"/>
-                <w:lang w:val="en-US"/>
-              </w:rPr>
-              <w:t>.1</w:t>
+              <w:t>6</w:t>
+            </w:r>
+            <w:r>
+              <w:rPr>
+                <w:szCs w:val="26"/>
+                <w:lang w:val="en-US"/>
+              </w:rPr>
+              <w:t>.2.1</w:t>
             </w:r>
             <w:r>
               <w:rPr>
@@ -10037,14 +10066,7 @@
                 <w:szCs w:val="26"/>
                 <w:lang w:val="en-US"/>
               </w:rPr>
-              <w:t xml:space="preserve"> Hệ thống xử lý </w:t>
-            </w:r>
-            <w:r>
-              <w:rPr>
-                <w:szCs w:val="26"/>
-                <w:lang w:val="en-US"/>
-              </w:rPr>
-              <w:t>đăng xuất</w:t>
+              <w:t xml:space="preserve"> Hệ thống xử lý đăng xuất</w:t>
             </w:r>
           </w:p>
           <w:p>
@@ -10068,21 +10090,14 @@
                 <w:szCs w:val="26"/>
                 <w:lang w:val="en-US"/>
               </w:rPr>
-              <w:t>5.</w:t>
-            </w:r>
-            <w:r>
-              <w:rPr>
-                <w:szCs w:val="26"/>
-                <w:lang w:val="en-US"/>
-              </w:rPr>
-              <w:t>2</w:t>
-            </w:r>
-            <w:r>
-              <w:rPr>
-                <w:szCs w:val="26"/>
-                <w:lang w:val="en-US"/>
-              </w:rPr>
-              <w:t>.2</w:t>
+              <w:t>6</w:t>
+            </w:r>
+            <w:r>
+              <w:rPr>
+                <w:szCs w:val="26"/>
+                <w:lang w:val="en-US"/>
+              </w:rPr>
+              <w:t>.2.2</w:t>
             </w:r>
             <w:r>
               <w:rPr>
@@ -10096,14 +10111,7 @@
                 <w:szCs w:val="26"/>
                 <w:lang w:val="en-US"/>
               </w:rPr>
-              <w:t xml:space="preserve"> Hiển thị</w:t>
-            </w:r>
-            <w:r>
-              <w:rPr>
-                <w:szCs w:val="26"/>
-                <w:lang w:val="en-US"/>
-              </w:rPr>
-              <w:t xml:space="preserve"> đăng xuất thành công</w:t>
+              <w:t xml:space="preserve"> Hiển thị đăng xuất thành công</w:t>
             </w:r>
           </w:p>
         </w:tc>
@@ -11397,45 +11405,25 @@
       <w:r>
         <w:t xml:space="preserve">Hình </w:t>
       </w:r>
-      <w:r>
-        <w:fldChar w:fldCharType="begin"/>
-      </w:r>
-      <w:r>
-        <w:instrText xml:space="preserve"> STYLEREF 1 \s </w:instrText>
-      </w:r>
-      <w:r>
-        <w:fldChar w:fldCharType="separate"/>
-      </w:r>
-      <w:r>
-        <w:rPr>
-          <w:noProof/>
-        </w:rPr>
-        <w:t>1</w:t>
-      </w:r>
-      <w:r>
-        <w:fldChar w:fldCharType="end"/>
-      </w:r>
+      <w:fldSimple w:instr=" STYLEREF 1 \s ">
+        <w:r>
+          <w:rPr>
+            <w:noProof/>
+          </w:rPr>
+          <w:t>1</w:t>
+        </w:r>
+      </w:fldSimple>
       <w:r>
         <w:t>.</w:t>
       </w:r>
-      <w:r>
-        <w:fldChar w:fldCharType="begin"/>
-      </w:r>
-      <w:r>
-        <w:instrText xml:space="preserve"> SEQ Hình \* ARABIC \s 1 </w:instrText>
-      </w:r>
-      <w:r>
-        <w:fldChar w:fldCharType="separate"/>
-      </w:r>
-      <w:r>
-        <w:rPr>
-          <w:noProof/>
-        </w:rPr>
-        <w:t>2</w:t>
-      </w:r>
-      <w:r>
-        <w:fldChar w:fldCharType="end"/>
-      </w:r>
+      <w:fldSimple w:instr=" SEQ Hình \* ARABIC \s 1 ">
+        <w:r>
+          <w:rPr>
+            <w:noProof/>
+          </w:rPr>
+          <w:t>2</w:t>
+        </w:r>
+      </w:fldSimple>
       <w:r>
         <w:rPr>
           <w:lang w:val="en-US"/>
@@ -11534,45 +11522,25 @@
       <w:r>
         <w:t xml:space="preserve">Hình </w:t>
       </w:r>
-      <w:r>
-        <w:fldChar w:fldCharType="begin"/>
-      </w:r>
-      <w:r>
-        <w:instrText xml:space="preserve"> STYLEREF 1 \s </w:instrText>
-      </w:r>
-      <w:r>
-        <w:fldChar w:fldCharType="separate"/>
-      </w:r>
-      <w:r>
-        <w:rPr>
-          <w:noProof/>
-        </w:rPr>
-        <w:t>1</w:t>
-      </w:r>
-      <w:r>
-        <w:fldChar w:fldCharType="end"/>
-      </w:r>
+      <w:fldSimple w:instr=" STYLEREF 1 \s ">
+        <w:r>
+          <w:rPr>
+            <w:noProof/>
+          </w:rPr>
+          <w:t>1</w:t>
+        </w:r>
+      </w:fldSimple>
       <w:r>
         <w:t>.</w:t>
       </w:r>
-      <w:r>
-        <w:fldChar w:fldCharType="begin"/>
-      </w:r>
-      <w:r>
-        <w:instrText xml:space="preserve"> SEQ Hình \* ARABIC \s 1 </w:instrText>
-      </w:r>
-      <w:r>
-        <w:fldChar w:fldCharType="separate"/>
-      </w:r>
-      <w:r>
-        <w:rPr>
-          <w:noProof/>
-        </w:rPr>
-        <w:t>3</w:t>
-      </w:r>
-      <w:r>
-        <w:fldChar w:fldCharType="end"/>
-      </w:r>
+      <w:fldSimple w:instr=" SEQ Hình \* ARABIC \s 1 ">
+        <w:r>
+          <w:rPr>
+            <w:noProof/>
+          </w:rPr>
+          <w:t>3</w:t>
+        </w:r>
+      </w:fldSimple>
       <w:r>
         <w:rPr>
           <w:lang w:val="en-US"/>
@@ -11694,45 +11662,25 @@
       <w:r>
         <w:t xml:space="preserve">Hình </w:t>
       </w:r>
-      <w:r>
-        <w:fldChar w:fldCharType="begin"/>
-      </w:r>
-      <w:r>
-        <w:instrText xml:space="preserve"> STYLEREF 1 \s </w:instrText>
-      </w:r>
-      <w:r>
-        <w:fldChar w:fldCharType="separate"/>
-      </w:r>
-      <w:r>
-        <w:rPr>
-          <w:noProof/>
-        </w:rPr>
-        <w:t>1</w:t>
-      </w:r>
-      <w:r>
-        <w:fldChar w:fldCharType="end"/>
-      </w:r>
+      <w:fldSimple w:instr=" STYLEREF 1 \s ">
+        <w:r>
+          <w:rPr>
+            <w:noProof/>
+          </w:rPr>
+          <w:t>1</w:t>
+        </w:r>
+      </w:fldSimple>
       <w:r>
         <w:t>.</w:t>
       </w:r>
-      <w:r>
-        <w:fldChar w:fldCharType="begin"/>
-      </w:r>
-      <w:r>
-        <w:instrText xml:space="preserve"> SEQ Hình \* ARABIC \s 1 </w:instrText>
-      </w:r>
-      <w:r>
-        <w:fldChar w:fldCharType="separate"/>
-      </w:r>
-      <w:r>
-        <w:rPr>
-          <w:noProof/>
-        </w:rPr>
-        <w:t>4</w:t>
-      </w:r>
-      <w:r>
-        <w:fldChar w:fldCharType="end"/>
-      </w:r>
+      <w:fldSimple w:instr=" SEQ Hình \* ARABIC \s 1 ">
+        <w:r>
+          <w:rPr>
+            <w:noProof/>
+          </w:rPr>
+          <w:t>4</w:t>
+        </w:r>
+      </w:fldSimple>
       <w:r>
         <w:rPr>
           <w:lang w:val="en-US"/>
@@ -11852,45 +11800,25 @@
       <w:r>
         <w:t xml:space="preserve">Hình </w:t>
       </w:r>
-      <w:r>
-        <w:fldChar w:fldCharType="begin"/>
-      </w:r>
-      <w:r>
-        <w:instrText xml:space="preserve"> STYLEREF 1 \s </w:instrText>
-      </w:r>
-      <w:r>
-        <w:fldChar w:fldCharType="separate"/>
-      </w:r>
-      <w:r>
-        <w:rPr>
-          <w:noProof/>
-        </w:rPr>
-        <w:t>1</w:t>
-      </w:r>
-      <w:r>
-        <w:fldChar w:fldCharType="end"/>
-      </w:r>
+      <w:fldSimple w:instr=" STYLEREF 1 \s ">
+        <w:r>
+          <w:rPr>
+            <w:noProof/>
+          </w:rPr>
+          <w:t>1</w:t>
+        </w:r>
+      </w:fldSimple>
       <w:r>
         <w:t>.</w:t>
       </w:r>
-      <w:r>
-        <w:fldChar w:fldCharType="begin"/>
-      </w:r>
-      <w:r>
-        <w:instrText xml:space="preserve"> SEQ Hình \* ARABIC \s 1 </w:instrText>
-      </w:r>
-      <w:r>
-        <w:fldChar w:fldCharType="separate"/>
-      </w:r>
-      <w:r>
-        <w:rPr>
-          <w:noProof/>
-        </w:rPr>
-        <w:t>5</w:t>
-      </w:r>
-      <w:r>
-        <w:fldChar w:fldCharType="end"/>
-      </w:r>
+      <w:fldSimple w:instr=" SEQ Hình \* ARABIC \s 1 ">
+        <w:r>
+          <w:rPr>
+            <w:noProof/>
+          </w:rPr>
+          <w:t>5</w:t>
+        </w:r>
+      </w:fldSimple>
       <w:r>
         <w:rPr>
           <w:lang w:val="en-US"/>
@@ -12010,45 +11938,25 @@
       <w:r>
         <w:t xml:space="preserve">Hình </w:t>
       </w:r>
-      <w:r>
-        <w:fldChar w:fldCharType="begin"/>
-      </w:r>
-      <w:r>
-        <w:instrText xml:space="preserve"> STYLEREF 1 \s </w:instrText>
-      </w:r>
-      <w:r>
-        <w:fldChar w:fldCharType="separate"/>
-      </w:r>
-      <w:r>
-        <w:rPr>
-          <w:noProof/>
-        </w:rPr>
-        <w:t>1</w:t>
-      </w:r>
-      <w:r>
-        <w:fldChar w:fldCharType="end"/>
-      </w:r>
+      <w:fldSimple w:instr=" STYLEREF 1 \s ">
+        <w:r>
+          <w:rPr>
+            <w:noProof/>
+          </w:rPr>
+          <w:t>1</w:t>
+        </w:r>
+      </w:fldSimple>
       <w:r>
         <w:t>.</w:t>
       </w:r>
-      <w:r>
-        <w:fldChar w:fldCharType="begin"/>
-      </w:r>
-      <w:r>
-        <w:instrText xml:space="preserve"> SEQ Hình \* ARABIC \s 1 </w:instrText>
-      </w:r>
-      <w:r>
-        <w:fldChar w:fldCharType="separate"/>
-      </w:r>
-      <w:r>
-        <w:rPr>
-          <w:noProof/>
-        </w:rPr>
-        <w:t>6</w:t>
-      </w:r>
-      <w:r>
-        <w:fldChar w:fldCharType="end"/>
-      </w:r>
+      <w:fldSimple w:instr=" SEQ Hình \* ARABIC \s 1 ">
+        <w:r>
+          <w:rPr>
+            <w:noProof/>
+          </w:rPr>
+          <w:t>6</w:t>
+        </w:r>
+      </w:fldSimple>
       <w:r>
         <w:rPr>
           <w:lang w:val="en-US"/>
@@ -12163,45 +12071,25 @@
       <w:r>
         <w:t xml:space="preserve">Hình </w:t>
       </w:r>
-      <w:r>
-        <w:fldChar w:fldCharType="begin"/>
-      </w:r>
-      <w:r>
-        <w:instrText xml:space="preserve"> STYLEREF 1 \s </w:instrText>
-      </w:r>
-      <w:r>
-        <w:fldChar w:fldCharType="separate"/>
-      </w:r>
-      <w:r>
-        <w:rPr>
-          <w:noProof/>
-        </w:rPr>
-        <w:t>1</w:t>
-      </w:r>
-      <w:r>
-        <w:fldChar w:fldCharType="end"/>
-      </w:r>
+      <w:fldSimple w:instr=" STYLEREF 1 \s ">
+        <w:r>
+          <w:rPr>
+            <w:noProof/>
+          </w:rPr>
+          <w:t>1</w:t>
+        </w:r>
+      </w:fldSimple>
       <w:r>
         <w:t>.</w:t>
       </w:r>
-      <w:r>
-        <w:fldChar w:fldCharType="begin"/>
-      </w:r>
-      <w:r>
-        <w:instrText xml:space="preserve"> SEQ Hình \* ARABIC \s 1 </w:instrText>
-      </w:r>
-      <w:r>
-        <w:fldChar w:fldCharType="separate"/>
-      </w:r>
-      <w:r>
-        <w:rPr>
-          <w:noProof/>
-        </w:rPr>
-        <w:t>7</w:t>
-      </w:r>
-      <w:r>
-        <w:fldChar w:fldCharType="end"/>
-      </w:r>
+      <w:fldSimple w:instr=" SEQ Hình \* ARABIC \s 1 ">
+        <w:r>
+          <w:rPr>
+            <w:noProof/>
+          </w:rPr>
+          <w:t>7</w:t>
+        </w:r>
+      </w:fldSimple>
       <w:r>
         <w:rPr>
           <w:lang w:val="en-US"/>
@@ -12309,56 +12197,30 @@
       <w:r>
         <w:t xml:space="preserve">Hình </w:t>
       </w:r>
-      <w:r>
-        <w:fldChar w:fldCharType="begin"/>
-      </w:r>
-      <w:r>
-        <w:instrText xml:space="preserve"> STYLEREF 1 \s </w:instrText>
-      </w:r>
-      <w:r>
-        <w:fldChar w:fldCharType="separate"/>
-      </w:r>
-      <w:r>
-        <w:rPr>
-          <w:noProof/>
-        </w:rPr>
-        <w:t>1</w:t>
-      </w:r>
-      <w:r>
-        <w:fldChar w:fldCharType="end"/>
-      </w:r>
+      <w:fldSimple w:instr=" STYLEREF 1 \s ">
+        <w:r>
+          <w:rPr>
+            <w:noProof/>
+          </w:rPr>
+          <w:t>1</w:t>
+        </w:r>
+      </w:fldSimple>
       <w:r>
         <w:t>.</w:t>
       </w:r>
-      <w:r>
-        <w:fldChar w:fldCharType="begin"/>
-      </w:r>
-      <w:r>
-        <w:instrText xml:space="preserve"> SEQ Hình \* ARABIC \s 1 </w:instrText>
-      </w:r>
-      <w:r>
-        <w:fldChar w:fldCharType="separate"/>
-      </w:r>
-      <w:r>
-        <w:rPr>
-          <w:noProof/>
-        </w:rPr>
-        <w:t>8</w:t>
-      </w:r>
-      <w:r>
-        <w:fldChar w:fldCharType="end"/>
-      </w:r>
-      <w:r>
-        <w:rPr>
-          <w:lang w:val="en-US"/>
-        </w:rPr>
-        <w:t xml:space="preserve"> </w:t>
-      </w:r>
-      <w:r>
-        <w:rPr>
-          <w:lang w:val="en-US"/>
-        </w:rPr>
-        <w:t xml:space="preserve">Sơ </w:t>
+      <w:fldSimple w:instr=" SEQ Hình \* ARABIC \s 1 ">
+        <w:r>
+          <w:rPr>
+            <w:noProof/>
+          </w:rPr>
+          <w:t>8</w:t>
+        </w:r>
+      </w:fldSimple>
+      <w:r>
+        <w:rPr>
+          <w:lang w:val="en-US"/>
+        </w:rPr>
+        <w:t xml:space="preserve"> Sơ </w:t>
       </w:r>
       <w:r>
         <w:t>đồ tuần tự</w:t>
@@ -12470,45 +12332,25 @@
       <w:r>
         <w:t xml:space="preserve">Hình </w:t>
       </w:r>
-      <w:r>
-        <w:fldChar w:fldCharType="begin"/>
-      </w:r>
-      <w:r>
-        <w:instrText xml:space="preserve"> STYLEREF 1 \s </w:instrText>
-      </w:r>
-      <w:r>
-        <w:fldChar w:fldCharType="separate"/>
-      </w:r>
-      <w:r>
-        <w:rPr>
-          <w:noProof/>
-        </w:rPr>
-        <w:t>1</w:t>
-      </w:r>
-      <w:r>
-        <w:fldChar w:fldCharType="end"/>
-      </w:r>
+      <w:fldSimple w:instr=" STYLEREF 1 \s ">
+        <w:r>
+          <w:rPr>
+            <w:noProof/>
+          </w:rPr>
+          <w:t>1</w:t>
+        </w:r>
+      </w:fldSimple>
       <w:r>
         <w:t>.</w:t>
       </w:r>
-      <w:r>
-        <w:fldChar w:fldCharType="begin"/>
-      </w:r>
-      <w:r>
-        <w:instrText xml:space="preserve"> SEQ Hình \* ARABIC \s 1 </w:instrText>
-      </w:r>
-      <w:r>
-        <w:fldChar w:fldCharType="separate"/>
-      </w:r>
-      <w:r>
-        <w:rPr>
-          <w:noProof/>
-        </w:rPr>
-        <w:t>9</w:t>
-      </w:r>
-      <w:r>
-        <w:fldChar w:fldCharType="end"/>
-      </w:r>
+      <w:fldSimple w:instr=" SEQ Hình \* ARABIC \s 1 ">
+        <w:r>
+          <w:rPr>
+            <w:noProof/>
+          </w:rPr>
+          <w:t>9</w:t>
+        </w:r>
+      </w:fldSimple>
       <w:r>
         <w:rPr>
           <w:lang w:val="en-US"/>
@@ -12628,56 +12470,30 @@
       <w:r>
         <w:t xml:space="preserve">Hình </w:t>
       </w:r>
-      <w:r>
-        <w:fldChar w:fldCharType="begin"/>
-      </w:r>
-      <w:r>
-        <w:instrText xml:space="preserve"> STYLEREF 1 \s </w:instrText>
-      </w:r>
-      <w:r>
-        <w:fldChar w:fldCharType="separate"/>
-      </w:r>
-      <w:r>
-        <w:rPr>
-          <w:noProof/>
-        </w:rPr>
-        <w:t>1</w:t>
-      </w:r>
-      <w:r>
-        <w:fldChar w:fldCharType="end"/>
-      </w:r>
+      <w:fldSimple w:instr=" STYLEREF 1 \s ">
+        <w:r>
+          <w:rPr>
+            <w:noProof/>
+          </w:rPr>
+          <w:t>1</w:t>
+        </w:r>
+      </w:fldSimple>
       <w:r>
         <w:t>.</w:t>
       </w:r>
-      <w:r>
-        <w:fldChar w:fldCharType="begin"/>
-      </w:r>
-      <w:r>
-        <w:instrText xml:space="preserve"> SEQ Hình \* ARABIC \s 1 </w:instrText>
-      </w:r>
-      <w:r>
-        <w:fldChar w:fldCharType="separate"/>
-      </w:r>
-      <w:r>
-        <w:rPr>
-          <w:noProof/>
-        </w:rPr>
-        <w:t>10</w:t>
-      </w:r>
-      <w:r>
-        <w:fldChar w:fldCharType="end"/>
-      </w:r>
-      <w:r>
-        <w:rPr>
-          <w:lang w:val="en-US"/>
-        </w:rPr>
-        <w:t xml:space="preserve"> </w:t>
-      </w:r>
-      <w:r>
-        <w:rPr>
-          <w:lang w:val="en-US"/>
-        </w:rPr>
-        <w:t xml:space="preserve">Sơ </w:t>
+      <w:fldSimple w:instr=" SEQ Hình \* ARABIC \s 1 ">
+        <w:r>
+          <w:rPr>
+            <w:noProof/>
+          </w:rPr>
+          <w:t>10</w:t>
+        </w:r>
+      </w:fldSimple>
+      <w:r>
+        <w:rPr>
+          <w:lang w:val="en-US"/>
+        </w:rPr>
+        <w:t xml:space="preserve"> Sơ </w:t>
       </w:r>
       <w:r>
         <w:t>đồ tuần tự</w:t>
@@ -12786,45 +12602,25 @@
       <w:r>
         <w:t xml:space="preserve">Hình </w:t>
       </w:r>
-      <w:r>
-        <w:fldChar w:fldCharType="begin"/>
-      </w:r>
-      <w:r>
-        <w:instrText xml:space="preserve"> STYLEREF 1 \s </w:instrText>
-      </w:r>
-      <w:r>
-        <w:fldChar w:fldCharType="separate"/>
-      </w:r>
-      <w:r>
-        <w:rPr>
-          <w:noProof/>
-        </w:rPr>
-        <w:t>1</w:t>
-      </w:r>
-      <w:r>
-        <w:fldChar w:fldCharType="end"/>
-      </w:r>
+      <w:fldSimple w:instr=" STYLEREF 1 \s ">
+        <w:r>
+          <w:rPr>
+            <w:noProof/>
+          </w:rPr>
+          <w:t>1</w:t>
+        </w:r>
+      </w:fldSimple>
       <w:r>
         <w:t>.</w:t>
       </w:r>
-      <w:r>
-        <w:fldChar w:fldCharType="begin"/>
-      </w:r>
-      <w:r>
-        <w:instrText xml:space="preserve"> SEQ Hình \* ARABIC \s 1 </w:instrText>
-      </w:r>
-      <w:r>
-        <w:fldChar w:fldCharType="separate"/>
-      </w:r>
-      <w:r>
-        <w:rPr>
-          <w:noProof/>
-        </w:rPr>
-        <w:t>11</w:t>
-      </w:r>
-      <w:r>
-        <w:fldChar w:fldCharType="end"/>
-      </w:r>
+      <w:fldSimple w:instr=" SEQ Hình \* ARABIC \s 1 ">
+        <w:r>
+          <w:rPr>
+            <w:noProof/>
+          </w:rPr>
+          <w:t>11</w:t>
+        </w:r>
+      </w:fldSimple>
       <w:r>
         <w:rPr>
           <w:lang w:val="en-US"/>
@@ -12984,7 +12780,7 @@
           <w:rPr>
             <w:noProof/>
           </w:rPr>
-          <w:t>20</w:t>
+          <w:t>19</w:t>
         </w:r>
         <w:r>
           <w:rPr>
@@ -15453,7 +15249,7 @@
 </file>
 
 <file path=customXml/itemProps1.xml><?xml version="1.0" encoding="utf-8"?>
-<ds:datastoreItem xmlns:ds="http://schemas.openxmlformats.org/officeDocument/2006/customXml" ds:itemID="{6783076F-2DF2-46FA-89A2-EB60E9F8A47E}">
+<ds:datastoreItem xmlns:ds="http://schemas.openxmlformats.org/officeDocument/2006/customXml" ds:itemID="{59833C76-BA61-41A7-BF52-4ACB8A82B230}">
   <ds:schemaRefs>
     <ds:schemaRef ds:uri="http://schemas.openxmlformats.org/officeDocument/2006/bibliography"/>
   </ds:schemaRefs>

</xml_diff>